<commit_message>
Updated Analysis with new factors
</commit_message>
<xml_diff>
--- a/Analysis/Analysis on Dataset 1.docx
+++ b/Analysis/Analysis on Dataset 1.docx
@@ -39,6 +39,7 @@
         </w:rPr>
         <w:t xml:space="preserve">to predicting </w:t>
       </w:r>
+      <w:proofErr w:type="spellStart"/>
       <w:r>
         <w:rPr>
           <w:rFonts w:asciiTheme="majorHAnsi" w:eastAsia="Times New Roman" w:hAnsiTheme="majorHAnsi" w:cs="Arial"/>
@@ -49,7 +50,20 @@
           <w:szCs w:val="30"/>
           <w:lang w:val="en-US"/>
         </w:rPr>
-        <w:t>Ev/EBITDA</w:t>
+        <w:t>Ev</w:t>
+      </w:r>
+      <w:proofErr w:type="spellEnd"/>
+      <w:r>
+        <w:rPr>
+          <w:rFonts w:asciiTheme="majorHAnsi" w:eastAsia="Times New Roman" w:hAnsiTheme="majorHAnsi" w:cs="Arial"/>
+          <w:b/>
+          <w:bCs/>
+          <w:color w:val="212121"/>
+          <w:sz w:val="30"/>
+          <w:szCs w:val="30"/>
+          <w:lang w:val="en-US"/>
+        </w:rPr>
+        <w:t>/EBITDA</w:t>
       </w:r>
       <w:r>
         <w:rPr>
@@ -189,7 +203,23 @@
           <w:sz w:val="32"/>
           <w:szCs w:val="32"/>
         </w:rPr>
-        <w:t>The NaN values were replaced with the mean of their respective columns.</w:t>
+        <w:t xml:space="preserve">The </w:t>
+      </w:r>
+      <w:proofErr w:type="spellStart"/>
+      <w:r>
+        <w:rPr>
+          <w:sz w:val="32"/>
+          <w:szCs w:val="32"/>
+        </w:rPr>
+        <w:t>NaN</w:t>
+      </w:r>
+      <w:proofErr w:type="spellEnd"/>
+      <w:r>
+        <w:rPr>
+          <w:sz w:val="32"/>
+          <w:szCs w:val="32"/>
+        </w:rPr>
+        <w:t xml:space="preserve"> values were replaced with the mean of their respective columns.</w:t>
       </w:r>
     </w:p>
     <w:p>
@@ -201,13 +231,23 @@
           <w:lang w:val="en-US"/>
         </w:rPr>
       </w:pPr>
+      <w:proofErr w:type="spellStart"/>
       <w:r>
         <w:rPr>
           <w:rFonts w:eastAsia="Times New Roman"/>
           <w:u w:val="single"/>
           <w:lang w:val="en-US"/>
         </w:rPr>
-        <w:t>Ev/EBITDA Correlation Matrix:</w:t>
+        <w:t>Ev</w:t>
+      </w:r>
+      <w:proofErr w:type="spellEnd"/>
+      <w:r>
+        <w:rPr>
+          <w:rFonts w:eastAsia="Times New Roman"/>
+          <w:u w:val="single"/>
+          <w:lang w:val="en-US"/>
+        </w:rPr>
+        <w:t>/EBITDA Correlation Matrix:</w:t>
       </w:r>
     </w:p>
     <w:p>
@@ -222,7 +262,7 @@
           <w:lang w:val="en-US"/>
         </w:rPr>
         <w:drawing>
-          <wp:anchor distT="0" distB="0" distL="114300" distR="114300" simplePos="0" relativeHeight="251655168" behindDoc="0" locked="0" layoutInCell="1" allowOverlap="1" wp14:anchorId="69102179" wp14:editId="22A1C272">
+          <wp:anchor distT="0" distB="0" distL="114300" distR="114300" simplePos="0" relativeHeight="251655168" behindDoc="0" locked="0" layoutInCell="1" allowOverlap="1" wp14:anchorId="69102179" wp14:editId="142FD6F6">
             <wp:simplePos x="0" y="0"/>
             <wp:positionH relativeFrom="column">
               <wp:posOffset>0</wp:posOffset>
@@ -230,7 +270,7 @@
             <wp:positionV relativeFrom="paragraph">
               <wp:posOffset>14393</wp:posOffset>
             </wp:positionV>
-            <wp:extent cx="6265333" cy="4894828"/>
+            <wp:extent cx="6547556" cy="4897059"/>
             <wp:effectExtent l="0" t="0" r="0" b="0"/>
             <wp:wrapNone/>
             <wp:docPr id="1" name="Picture 1"/>
@@ -259,7 +299,7 @@
                   <pic:spPr>
                     <a:xfrm>
                       <a:off x="0" y="0"/>
-                      <a:ext cx="6269175" cy="4897830"/>
+                      <a:ext cx="6554294" cy="4902099"/>
                     </a:xfrm>
                     <a:prstGeom prst="rect">
                       <a:avLst/>
@@ -455,7 +495,15 @@
           <w:szCs w:val="28"/>
           <w:lang w:val="en-US"/>
         </w:rPr>
-        <w:t>) Div/Yield</w:t>
+        <w:t xml:space="preserve">) </w:t>
+      </w:r>
+      <w:r>
+        <w:rPr>
+          <w:sz w:val="28"/>
+          <w:szCs w:val="28"/>
+          <w:lang w:val="en-US"/>
+        </w:rPr>
+        <w:t>ROE</w:t>
       </w:r>
     </w:p>
     <w:p>
@@ -547,8 +595,18 @@
           <w:szCs w:val="32"/>
           <w:lang w:val="en-US"/>
         </w:rPr>
-        <w:t>The data was scaled using StandardScaler</w:t>
-      </w:r>
+        <w:t xml:space="preserve">The data was scaled using </w:t>
+      </w:r>
+      <w:proofErr w:type="spellStart"/>
+      <w:r>
+        <w:rPr>
+          <w:sz w:val="32"/>
+          <w:szCs w:val="32"/>
+          <w:lang w:val="en-US"/>
+        </w:rPr>
+        <w:t>StandardScaler</w:t>
+      </w:r>
+      <w:proofErr w:type="spellEnd"/>
     </w:p>
     <w:p>
       <w:pPr>
@@ -634,49 +692,115 @@
           <w:szCs w:val="32"/>
           <w:lang w:val="en-US"/>
         </w:rPr>
-        <w:t xml:space="preserve">a) LassoCV </w:t>
-      </w:r>
-    </w:p>
-    <w:p>
-      <w:pPr>
-        <w:rPr>
-          <w:b/>
-          <w:bCs/>
-          <w:sz w:val="32"/>
-          <w:szCs w:val="32"/>
-          <w:lang w:val="en-US"/>
-        </w:rPr>
-      </w:pPr>
-      <w:r>
-        <w:rPr>
-          <w:b/>
-          <w:bCs/>
-          <w:sz w:val="32"/>
-          <w:szCs w:val="32"/>
-          <w:lang w:val="en-US"/>
-        </w:rPr>
-        <w:t xml:space="preserve">b) XGBoost </w:t>
-      </w:r>
-    </w:p>
-    <w:p>
-      <w:pPr>
-        <w:rPr>
-          <w:b/>
-          <w:bCs/>
-          <w:sz w:val="32"/>
-          <w:szCs w:val="32"/>
-          <w:lang w:val="en-US"/>
-        </w:rPr>
-      </w:pPr>
-      <w:r>
-        <w:rPr>
-          <w:b/>
-          <w:bCs/>
-          <w:sz w:val="32"/>
-          <w:szCs w:val="32"/>
-          <w:lang w:val="en-US"/>
-        </w:rPr>
-        <w:t xml:space="preserve">c) RidgeCV </w:t>
+        <w:t xml:space="preserve">a) </w:t>
+      </w:r>
+      <w:proofErr w:type="spellStart"/>
+      <w:r>
+        <w:rPr>
+          <w:b/>
+          <w:bCs/>
+          <w:sz w:val="32"/>
+          <w:szCs w:val="32"/>
+          <w:lang w:val="en-US"/>
+        </w:rPr>
+        <w:t>LassoCV</w:t>
+      </w:r>
+      <w:proofErr w:type="spellEnd"/>
+      <w:r>
+        <w:rPr>
+          <w:b/>
+          <w:bCs/>
+          <w:sz w:val="32"/>
+          <w:szCs w:val="32"/>
+          <w:lang w:val="en-US"/>
+        </w:rPr>
+        <w:t xml:space="preserve"> </w:t>
+      </w:r>
+    </w:p>
+    <w:p>
+      <w:pPr>
+        <w:rPr>
+          <w:b/>
+          <w:bCs/>
+          <w:sz w:val="32"/>
+          <w:szCs w:val="32"/>
+          <w:lang w:val="en-US"/>
+        </w:rPr>
+      </w:pPr>
+      <w:r>
+        <w:rPr>
+          <w:b/>
+          <w:bCs/>
+          <w:sz w:val="32"/>
+          <w:szCs w:val="32"/>
+          <w:lang w:val="en-US"/>
+        </w:rPr>
+        <w:t xml:space="preserve">b) </w:t>
+      </w:r>
+      <w:proofErr w:type="spellStart"/>
+      <w:r>
+        <w:rPr>
+          <w:b/>
+          <w:bCs/>
+          <w:sz w:val="32"/>
+          <w:szCs w:val="32"/>
+          <w:lang w:val="en-US"/>
+        </w:rPr>
+        <w:t>XGBoost</w:t>
+      </w:r>
+      <w:proofErr w:type="spellEnd"/>
+      <w:r>
+        <w:rPr>
+          <w:b/>
+          <w:bCs/>
+          <w:sz w:val="32"/>
+          <w:szCs w:val="32"/>
+          <w:lang w:val="en-US"/>
+        </w:rPr>
+        <w:t xml:space="preserve"> </w:t>
+      </w:r>
+    </w:p>
+    <w:p>
+      <w:pPr>
+        <w:rPr>
+          <w:b/>
+          <w:bCs/>
+          <w:sz w:val="32"/>
+          <w:szCs w:val="32"/>
+          <w:lang w:val="en-US"/>
+        </w:rPr>
+      </w:pPr>
+      <w:r>
+        <w:rPr>
+          <w:b/>
+          <w:bCs/>
+          <w:sz w:val="32"/>
+          <w:szCs w:val="32"/>
+          <w:lang w:val="en-US"/>
+        </w:rPr>
+        <w:t xml:space="preserve">c) </w:t>
+      </w:r>
+      <w:proofErr w:type="spellStart"/>
+      <w:r>
+        <w:rPr>
+          <w:b/>
+          <w:bCs/>
+          <w:sz w:val="32"/>
+          <w:szCs w:val="32"/>
+          <w:lang w:val="en-US"/>
+        </w:rPr>
+        <w:t>RidgeCV</w:t>
+      </w:r>
+      <w:proofErr w:type="spellEnd"/>
+      <w:r>
+        <w:rPr>
+          <w:b/>
+          <w:bCs/>
+          <w:sz w:val="32"/>
+          <w:szCs w:val="32"/>
+          <w:lang w:val="en-US"/>
+        </w:rPr>
+        <w:t xml:space="preserve"> </w:t>
       </w:r>
     </w:p>
     <w:p>
@@ -703,6 +827,7 @@
         </w:rPr>
         <w:t xml:space="preserve">d) </w:t>
       </w:r>
+      <w:proofErr w:type="spellStart"/>
       <w:r>
         <w:rPr>
           <w:rFonts w:eastAsia="Times New Roman" w:cs="Courier New"/>
@@ -715,6 +840,7 @@
         </w:rPr>
         <w:t>BayesianRidge</w:t>
       </w:r>
+      <w:proofErr w:type="spellEnd"/>
     </w:p>
     <w:p>
       <w:pPr>
@@ -740,8 +866,22 @@
           <w:szCs w:val="32"/>
           <w:lang w:val="en-US"/>
         </w:rPr>
-        <w:t>e) ARDRegression</w:t>
-      </w:r>
+        <w:t xml:space="preserve">e) </w:t>
+      </w:r>
+      <w:proofErr w:type="spellStart"/>
+      <w:r>
+        <w:rPr>
+          <w:rFonts w:eastAsia="Times New Roman" w:cs="Courier New"/>
+          <w:b/>
+          <w:bCs/>
+          <w:color w:val="000000"/>
+          <w:sz w:val="32"/>
+          <w:szCs w:val="32"/>
+          <w:lang w:val="en-US"/>
+        </w:rPr>
+        <w:t>ARDRegression</w:t>
+      </w:r>
+      <w:proofErr w:type="spellEnd"/>
     </w:p>
     <w:p>
       <w:pPr>
@@ -767,8 +907,22 @@
           <w:szCs w:val="32"/>
           <w:lang w:val="en-US"/>
         </w:rPr>
-        <w:t>f) ElasticNetCV</w:t>
-      </w:r>
+        <w:t xml:space="preserve">f) </w:t>
+      </w:r>
+      <w:proofErr w:type="spellStart"/>
+      <w:r>
+        <w:rPr>
+          <w:rFonts w:eastAsia="Times New Roman" w:cs="Courier New"/>
+          <w:b/>
+          <w:bCs/>
+          <w:color w:val="000000"/>
+          <w:sz w:val="32"/>
+          <w:szCs w:val="32"/>
+          <w:lang w:val="en-US"/>
+        </w:rPr>
+        <w:t>ElasticNetCV</w:t>
+      </w:r>
+      <w:proofErr w:type="spellEnd"/>
     </w:p>
     <w:p>
       <w:pPr>
@@ -807,6 +961,7 @@
         </w:rPr>
         <w:t xml:space="preserve"> </w:t>
       </w:r>
+      <w:proofErr w:type="spellStart"/>
       <w:r>
         <w:rPr>
           <w:rFonts w:eastAsia="Times New Roman" w:cs="Courier New"/>
@@ -819,6 +974,7 @@
         </w:rPr>
         <w:t>LassoLarsCV</w:t>
       </w:r>
+      <w:proofErr w:type="spellEnd"/>
     </w:p>
     <w:p>
       <w:pPr>
@@ -942,6 +1098,7 @@
         </w:rPr>
         <w:t xml:space="preserve">the error for </w:t>
       </w:r>
+      <w:proofErr w:type="spellStart"/>
       <w:r>
         <w:rPr>
           <w:sz w:val="32"/>
@@ -956,7 +1113,16 @@
           <w:szCs w:val="32"/>
           <w:lang w:val="en-US"/>
         </w:rPr>
-        <w:t xml:space="preserve">CV was the least. </w:t>
+        <w:t>CV</w:t>
+      </w:r>
+      <w:proofErr w:type="spellEnd"/>
+      <w:r>
+        <w:rPr>
+          <w:sz w:val="32"/>
+          <w:szCs w:val="32"/>
+          <w:lang w:val="en-US"/>
+        </w:rPr>
+        <w:t xml:space="preserve"> was the least. </w:t>
       </w:r>
     </w:p>
     <w:p>
@@ -1027,15 +1193,15 @@
           <w:lang w:val="en-US"/>
         </w:rPr>
         <w:drawing>
-          <wp:anchor distT="0" distB="0" distL="114300" distR="114300" simplePos="0" relativeHeight="251656704" behindDoc="0" locked="0" layoutInCell="1" allowOverlap="1" wp14:anchorId="280C6DF4" wp14:editId="69A5F372">
+          <wp:anchor distT="0" distB="0" distL="114300" distR="114300" simplePos="0" relativeHeight="251656704" behindDoc="0" locked="0" layoutInCell="1" allowOverlap="1" wp14:anchorId="280C6DF4" wp14:editId="78583344">
             <wp:simplePos x="0" y="0"/>
             <wp:positionH relativeFrom="column">
               <wp:posOffset>0</wp:posOffset>
             </wp:positionH>
             <wp:positionV relativeFrom="paragraph">
-              <wp:posOffset>119380</wp:posOffset>
+              <wp:posOffset>130734</wp:posOffset>
             </wp:positionV>
-            <wp:extent cx="6480175" cy="6751320"/>
+            <wp:extent cx="6480175" cy="6738348"/>
             <wp:effectExtent l="0" t="0" r="0" b="0"/>
             <wp:wrapNone/>
             <wp:docPr id="3" name="Picture 3"/>
@@ -1064,7 +1230,7 @@
                   <pic:spPr>
                     <a:xfrm>
                       <a:off x="0" y="0"/>
-                      <a:ext cx="6480175" cy="6751320"/>
+                      <a:ext cx="6480175" cy="6738348"/>
                     </a:xfrm>
                     <a:prstGeom prst="rect">
                       <a:avLst/>
@@ -1278,6 +1444,7 @@
         <w:lastRenderedPageBreak/>
         <w:t xml:space="preserve">1) </w:t>
       </w:r>
+      <w:proofErr w:type="spellStart"/>
       <w:r>
         <w:rPr>
           <w:rFonts w:eastAsia="Times New Roman" w:cs="Courier New"/>
@@ -1287,7 +1454,19 @@
           <w:shd w:val="clear" w:color="auto" w:fill="FFFFFF"/>
           <w:lang w:val="en-US"/>
         </w:rPr>
-        <w:t>PL_Consolidated PAT</w:t>
+        <w:t>PL_Consolidated</w:t>
+      </w:r>
+      <w:proofErr w:type="spellEnd"/>
+      <w:r>
+        <w:rPr>
+          <w:rFonts w:eastAsia="Times New Roman" w:cs="Courier New"/>
+          <w:color w:val="212121"/>
+          <w:sz w:val="28"/>
+          <w:szCs w:val="28"/>
+          <w:shd w:val="clear" w:color="auto" w:fill="FFFFFF"/>
+          <w:lang w:val="en-US"/>
+        </w:rPr>
+        <w:t xml:space="preserve"> PAT</w:t>
       </w:r>
     </w:p>
     <w:p>
@@ -1309,12 +1488,16 @@
           <w:szCs w:val="28"/>
           <w:lang w:val="en-US"/>
         </w:rPr>
-        <w:t>2)</w:t>
-      </w:r>
-      <w:r>
-        <w:rPr>
-          <w:sz w:val="28"/>
-          <w:szCs w:val="28"/>
+        <w:t>2</w:t>
+      </w:r>
+      <w:r>
+        <w:rPr>
+          <w:lang w:val="en-US"/>
+        </w:rPr>
+        <w:t>)</w:t>
+      </w:r>
+      <w:r>
+        <w:rPr>
           <w:lang w:val="en-US"/>
         </w:rPr>
         <w:t xml:space="preserve"> </w:t>
@@ -1326,6 +1509,24 @@
           <w:lang w:val="en-US"/>
         </w:rPr>
         <w:t>OCF</w:t>
+      </w:r>
+      <w:proofErr w:type="spellStart"/>
+      <w:r>
+        <w:rPr>
+          <w:color w:val="000000"/>
+          <w:sz w:val="28"/>
+          <w:szCs w:val="28"/>
+        </w:rPr>
+        <w:t>PL_Operating</w:t>
+      </w:r>
+      <w:proofErr w:type="spellEnd"/>
+      <w:r>
+        <w:rPr>
+          <w:color w:val="000000"/>
+          <w:sz w:val="28"/>
+          <w:szCs w:val="28"/>
+        </w:rPr>
+        <w:t xml:space="preserve"> Profit (Excl OI)</w:t>
       </w:r>
     </w:p>
     <w:p>
@@ -1459,16 +1660,18 @@
         </w:rPr>
         <w:t>:</w:t>
       </w:r>
-    </w:p>
-    <w:p>
-      <w:pPr>
-        <w:rPr>
-          <w:sz w:val="32"/>
-          <w:szCs w:val="32"/>
-          <w:lang w:val="en-US"/>
-        </w:rPr>
-      </w:pPr>
-      <w:bookmarkStart w:id="0" w:name="_Hlk44498306"/>
+      <w:bookmarkStart w:id="0" w:name="_GoBack"/>
+      <w:bookmarkEnd w:id="0"/>
+    </w:p>
+    <w:p>
+      <w:pPr>
+        <w:rPr>
+          <w:sz w:val="32"/>
+          <w:szCs w:val="32"/>
+          <w:lang w:val="en-US"/>
+        </w:rPr>
+      </w:pPr>
+      <w:bookmarkStart w:id="1" w:name="_Hlk44498306"/>
       <w:r>
         <w:rPr>
           <w:sz w:val="32"/>
@@ -1496,49 +1699,115 @@
           <w:szCs w:val="32"/>
           <w:lang w:val="en-US"/>
         </w:rPr>
-        <w:t xml:space="preserve">a) LassoCV </w:t>
-      </w:r>
-    </w:p>
-    <w:p>
-      <w:pPr>
-        <w:rPr>
-          <w:b/>
-          <w:bCs/>
-          <w:sz w:val="32"/>
-          <w:szCs w:val="32"/>
-          <w:lang w:val="en-US"/>
-        </w:rPr>
-      </w:pPr>
-      <w:r>
-        <w:rPr>
-          <w:b/>
-          <w:bCs/>
-          <w:sz w:val="32"/>
-          <w:szCs w:val="32"/>
-          <w:lang w:val="en-US"/>
-        </w:rPr>
-        <w:t xml:space="preserve">b) XGBoost </w:t>
-      </w:r>
-    </w:p>
-    <w:p>
-      <w:pPr>
-        <w:rPr>
-          <w:b/>
-          <w:bCs/>
-          <w:sz w:val="32"/>
-          <w:szCs w:val="32"/>
-          <w:lang w:val="en-US"/>
-        </w:rPr>
-      </w:pPr>
-      <w:r>
-        <w:rPr>
-          <w:b/>
-          <w:bCs/>
-          <w:sz w:val="32"/>
-          <w:szCs w:val="32"/>
-          <w:lang w:val="en-US"/>
-        </w:rPr>
-        <w:t xml:space="preserve">c) RidgeCV </w:t>
+        <w:t xml:space="preserve">a) </w:t>
+      </w:r>
+      <w:proofErr w:type="spellStart"/>
+      <w:r>
+        <w:rPr>
+          <w:b/>
+          <w:bCs/>
+          <w:sz w:val="32"/>
+          <w:szCs w:val="32"/>
+          <w:lang w:val="en-US"/>
+        </w:rPr>
+        <w:t>LassoCV</w:t>
+      </w:r>
+      <w:proofErr w:type="spellEnd"/>
+      <w:r>
+        <w:rPr>
+          <w:b/>
+          <w:bCs/>
+          <w:sz w:val="32"/>
+          <w:szCs w:val="32"/>
+          <w:lang w:val="en-US"/>
+        </w:rPr>
+        <w:t xml:space="preserve"> </w:t>
+      </w:r>
+    </w:p>
+    <w:p>
+      <w:pPr>
+        <w:rPr>
+          <w:b/>
+          <w:bCs/>
+          <w:sz w:val="32"/>
+          <w:szCs w:val="32"/>
+          <w:lang w:val="en-US"/>
+        </w:rPr>
+      </w:pPr>
+      <w:r>
+        <w:rPr>
+          <w:b/>
+          <w:bCs/>
+          <w:sz w:val="32"/>
+          <w:szCs w:val="32"/>
+          <w:lang w:val="en-US"/>
+        </w:rPr>
+        <w:t xml:space="preserve">b) </w:t>
+      </w:r>
+      <w:proofErr w:type="spellStart"/>
+      <w:r>
+        <w:rPr>
+          <w:b/>
+          <w:bCs/>
+          <w:sz w:val="32"/>
+          <w:szCs w:val="32"/>
+          <w:lang w:val="en-US"/>
+        </w:rPr>
+        <w:t>XGBoost</w:t>
+      </w:r>
+      <w:proofErr w:type="spellEnd"/>
+      <w:r>
+        <w:rPr>
+          <w:b/>
+          <w:bCs/>
+          <w:sz w:val="32"/>
+          <w:szCs w:val="32"/>
+          <w:lang w:val="en-US"/>
+        </w:rPr>
+        <w:t xml:space="preserve"> </w:t>
+      </w:r>
+    </w:p>
+    <w:p>
+      <w:pPr>
+        <w:rPr>
+          <w:b/>
+          <w:bCs/>
+          <w:sz w:val="32"/>
+          <w:szCs w:val="32"/>
+          <w:lang w:val="en-US"/>
+        </w:rPr>
+      </w:pPr>
+      <w:r>
+        <w:rPr>
+          <w:b/>
+          <w:bCs/>
+          <w:sz w:val="32"/>
+          <w:szCs w:val="32"/>
+          <w:lang w:val="en-US"/>
+        </w:rPr>
+        <w:t xml:space="preserve">c) </w:t>
+      </w:r>
+      <w:proofErr w:type="spellStart"/>
+      <w:r>
+        <w:rPr>
+          <w:b/>
+          <w:bCs/>
+          <w:sz w:val="32"/>
+          <w:szCs w:val="32"/>
+          <w:lang w:val="en-US"/>
+        </w:rPr>
+        <w:t>RidgeCV</w:t>
+      </w:r>
+      <w:proofErr w:type="spellEnd"/>
+      <w:r>
+        <w:rPr>
+          <w:b/>
+          <w:bCs/>
+          <w:sz w:val="32"/>
+          <w:szCs w:val="32"/>
+          <w:lang w:val="en-US"/>
+        </w:rPr>
+        <w:t xml:space="preserve"> </w:t>
       </w:r>
     </w:p>
     <w:p>
@@ -1565,6 +1834,7 @@
         </w:rPr>
         <w:t xml:space="preserve">d) </w:t>
       </w:r>
+      <w:proofErr w:type="spellStart"/>
       <w:r>
         <w:rPr>
           <w:rFonts w:eastAsia="Times New Roman" w:cs="Courier New"/>
@@ -1577,6 +1847,7 @@
         </w:rPr>
         <w:t>BayesianRidge</w:t>
       </w:r>
+      <w:proofErr w:type="spellEnd"/>
     </w:p>
     <w:p>
       <w:pPr>
@@ -1602,8 +1873,22 @@
           <w:szCs w:val="32"/>
           <w:lang w:val="en-US"/>
         </w:rPr>
-        <w:t>e) ARDRegression</w:t>
-      </w:r>
+        <w:t xml:space="preserve">e) </w:t>
+      </w:r>
+      <w:proofErr w:type="spellStart"/>
+      <w:r>
+        <w:rPr>
+          <w:rFonts w:eastAsia="Times New Roman" w:cs="Courier New"/>
+          <w:b/>
+          <w:bCs/>
+          <w:color w:val="000000"/>
+          <w:sz w:val="32"/>
+          <w:szCs w:val="32"/>
+          <w:lang w:val="en-US"/>
+        </w:rPr>
+        <w:t>ARDRegression</w:t>
+      </w:r>
+      <w:proofErr w:type="spellEnd"/>
     </w:p>
     <w:p>
       <w:pPr>
@@ -1629,8 +1914,22 @@
           <w:szCs w:val="32"/>
           <w:lang w:val="en-US"/>
         </w:rPr>
-        <w:t>f) ElasticNetCV</w:t>
-      </w:r>
+        <w:t xml:space="preserve">f) </w:t>
+      </w:r>
+      <w:proofErr w:type="spellStart"/>
+      <w:r>
+        <w:rPr>
+          <w:rFonts w:eastAsia="Times New Roman" w:cs="Courier New"/>
+          <w:b/>
+          <w:bCs/>
+          <w:color w:val="000000"/>
+          <w:sz w:val="32"/>
+          <w:szCs w:val="32"/>
+          <w:lang w:val="en-US"/>
+        </w:rPr>
+        <w:t>ElasticNetCV</w:t>
+      </w:r>
+      <w:proofErr w:type="spellEnd"/>
     </w:p>
     <w:p>
       <w:pPr>
@@ -1669,6 +1968,7 @@
         </w:rPr>
         <w:t xml:space="preserve"> </w:t>
       </w:r>
+      <w:proofErr w:type="spellStart"/>
       <w:r>
         <w:rPr>
           <w:rFonts w:eastAsia="Times New Roman" w:cs="Courier New"/>
@@ -1681,6 +1981,7 @@
         </w:rPr>
         <w:t>LassoLarsCV</w:t>
       </w:r>
+      <w:proofErr w:type="spellEnd"/>
     </w:p>
     <w:p>
       <w:pPr>
@@ -1708,23 +2009,43 @@
         </w:rPr>
         <w:t>h) SVR</w:t>
       </w:r>
-      <w:bookmarkEnd w:id="0"/>
-    </w:p>
-    <w:p>
-      <w:pPr>
-        <w:rPr>
-          <w:sz w:val="32"/>
-          <w:szCs w:val="32"/>
-          <w:lang w:val="en-US"/>
-        </w:rPr>
-      </w:pPr>
-      <w:r>
-        <w:rPr>
-          <w:sz w:val="32"/>
-          <w:szCs w:val="32"/>
-          <w:lang w:val="en-US"/>
-        </w:rPr>
-        <w:t xml:space="preserve">Out for these,the error for </w:t>
+      <w:bookmarkEnd w:id="1"/>
+    </w:p>
+    <w:p>
+      <w:pPr>
+        <w:rPr>
+          <w:sz w:val="32"/>
+          <w:szCs w:val="32"/>
+          <w:lang w:val="en-US"/>
+        </w:rPr>
+      </w:pPr>
+      <w:r>
+        <w:rPr>
+          <w:sz w:val="32"/>
+          <w:szCs w:val="32"/>
+          <w:lang w:val="en-US"/>
+        </w:rPr>
+        <w:t xml:space="preserve">Out for </w:t>
+      </w:r>
+      <w:proofErr w:type="spellStart"/>
+      <w:proofErr w:type="gramStart"/>
+      <w:r>
+        <w:rPr>
+          <w:sz w:val="32"/>
+          <w:szCs w:val="32"/>
+          <w:lang w:val="en-US"/>
+        </w:rPr>
+        <w:t>these,the</w:t>
+      </w:r>
+      <w:proofErr w:type="spellEnd"/>
+      <w:proofErr w:type="gramEnd"/>
+      <w:r>
+        <w:rPr>
+          <w:sz w:val="32"/>
+          <w:szCs w:val="32"/>
+          <w:lang w:val="en-US"/>
+        </w:rPr>
+        <w:t xml:space="preserve"> error for </w:t>
       </w:r>
       <w:r>
         <w:rPr>
@@ -1966,8 +2287,6 @@
         </w:rPr>
         <w:t>might have overfitted the training data.</w:t>
       </w:r>
-      <w:bookmarkStart w:id="1" w:name="_GoBack"/>
-      <w:bookmarkEnd w:id="1"/>
     </w:p>
     <w:sectPr>
       <w:pgSz w:w="12240" w:h="15840"/>
@@ -2969,6 +3288,55 @@
       <w:bCs/>
     </w:rPr>
   </w:style>
+  <w:style w:type="paragraph" w:styleId="HTMLPreformatted">
+    <w:name w:val="HTML Preformatted"/>
+    <w:basedOn w:val="Normal"/>
+    <w:link w:val="HTMLPreformattedChar"/>
+    <w:uiPriority w:val="99"/>
+    <w:semiHidden/>
+    <w:unhideWhenUsed/>
+    <w:rsid w:val="00292500"/>
+    <w:pPr>
+      <w:tabs>
+        <w:tab w:val="left" w:pos="916"/>
+        <w:tab w:val="left" w:pos="1832"/>
+        <w:tab w:val="left" w:pos="2748"/>
+        <w:tab w:val="left" w:pos="3664"/>
+        <w:tab w:val="left" w:pos="4580"/>
+        <w:tab w:val="left" w:pos="5496"/>
+        <w:tab w:val="left" w:pos="6412"/>
+        <w:tab w:val="left" w:pos="7328"/>
+        <w:tab w:val="left" w:pos="8244"/>
+        <w:tab w:val="left" w:pos="9160"/>
+        <w:tab w:val="left" w:pos="10076"/>
+        <w:tab w:val="left" w:pos="10992"/>
+        <w:tab w:val="left" w:pos="11908"/>
+        <w:tab w:val="left" w:pos="12824"/>
+        <w:tab w:val="left" w:pos="13740"/>
+        <w:tab w:val="left" w:pos="14656"/>
+      </w:tabs>
+      <w:spacing w:after="0" w:line="240" w:lineRule="auto"/>
+    </w:pPr>
+    <w:rPr>
+      <w:rFonts w:ascii="Courier New" w:eastAsia="Times New Roman" w:hAnsi="Courier New" w:cs="Courier New"/>
+      <w:sz w:val="20"/>
+      <w:szCs w:val="20"/>
+      <w:lang w:val="en-US"/>
+    </w:rPr>
+  </w:style>
+  <w:style w:type="character" w:customStyle="1" w:styleId="HTMLPreformattedChar">
+    <w:name w:val="HTML Preformatted Char"/>
+    <w:basedOn w:val="DefaultParagraphFont"/>
+    <w:link w:val="HTMLPreformatted"/>
+    <w:uiPriority w:val="99"/>
+    <w:semiHidden/>
+    <w:rsid w:val="00292500"/>
+    <w:rPr>
+      <w:rFonts w:ascii="Courier New" w:eastAsia="Times New Roman" w:hAnsi="Courier New" w:cs="Courier New"/>
+      <w:sz w:val="20"/>
+      <w:szCs w:val="20"/>
+    </w:rPr>
+  </w:style>
 </w:styles>
 </file>
 

</xml_diff>